<commit_message>
docs: Ajout du rapport mensuel du mois de décembre
</commit_message>
<xml_diff>
--- a/ressources/Rapports Mensuels/Séquenceur Novembre.docx
+++ b/ressources/Rapports Mensuels/Séquenceur Novembre.docx
@@ -19,73 +19,52 @@
         <w:rPr>
           <w:lang w:val="fr-FR"/>
         </w:rPr>
-        <w:t>novembre</w:t>
-      </w:r>
-    </w:p>
-    <w:p>
-      <w:pPr>
-        <w:rPr>
-          <w:lang w:val="fr-FR"/>
-        </w:rPr>
-      </w:pPr>
-    </w:p>
-    <w:p>
-      <w:pPr>
-        <w:rPr>
-          <w:lang w:val="fr-FR"/>
-        </w:rPr>
-      </w:pPr>
-      <w:r>
-        <w:rPr>
-          <w:lang w:val="fr-FR"/>
-        </w:rPr>
-        <w:t>Je m’étais fixé comme objectifs p</w:t>
-      </w:r>
-      <w:r>
-        <w:rPr>
-          <w:lang w:val="fr-FR"/>
-        </w:rPr>
-        <w:t xml:space="preserve">our ce mois de novembre de mettre en place un premier prototype initial. Celui-ci devait permettre la lecture d’un </w:t>
-      </w:r>
-      <w:proofErr w:type="spellStart"/>
-      <w:r>
-        <w:rPr>
-          <w:lang w:val="fr-FR"/>
-        </w:rPr>
-        <w:t>sample</w:t>
-      </w:r>
-      <w:proofErr w:type="spellEnd"/>
-      <w:r>
-        <w:rPr>
-          <w:lang w:val="fr-FR"/>
-        </w:rPr>
-        <w:t xml:space="preserve"> audio et disposer d’une interface graphique simple avec les commandes de base, conformément au planning prévisionnel.</w:t>
-      </w:r>
-    </w:p>
-    <w:p>
-      <w:pPr>
-        <w:rPr>
-          <w:lang w:val="fr-FR"/>
-        </w:rPr>
-      </w:pPr>
-      <w:r>
-        <w:rPr>
-          <w:lang w:val="fr-FR"/>
-        </w:rPr>
-        <w:t>Cependant, grâce au travail réalisé en octobre (choix des bibliothèques, acquisition des assets et début du développement d’un prototype fonctionnel en avance), j’ai abordé ce mois avec une base déjà fonctionnelle.</w:t>
-      </w:r>
-    </w:p>
-    <w:p>
-      <w:pPr>
-        <w:rPr>
-          <w:lang w:val="fr-FR"/>
-        </w:rPr>
-      </w:pPr>
-      <w:r>
-        <w:rPr>
-          <w:lang w:val="fr-FR"/>
-        </w:rPr>
-        <w:t>Cette avance m’a permis de ne pas me limiter à un « simple test de fonctionnement ». J’ai pu utiliser l’avance prise en octobre pour créer une version déjà bien organisée, avec plus d’options et bien plus complète que ce que j’avais prévu au départ pour ce mois de novembre.</w:t>
+        <w:t>décembre</w:t>
+      </w:r>
+    </w:p>
+    <w:p>
+      <w:pPr>
+        <w:rPr>
+          <w:lang w:val="fr-FR"/>
+        </w:rPr>
+      </w:pPr>
+    </w:p>
+    <w:p>
+      <w:pPr>
+        <w:rPr>
+          <w:lang w:val="fr-FR"/>
+        </w:rPr>
+      </w:pPr>
+      <w:r>
+        <w:rPr>
+          <w:lang w:val="fr-FR"/>
+        </w:rPr>
+        <w:t>Le planning prévisionnel établi dans le cahier des charges fixait pour ce mois de décembre deux objectifs majeurs : l’implémentation de plusieurs prises et l’introduction des patterns Il prévoyait également une première gestion de la lecture en boucle.</w:t>
+      </w:r>
+    </w:p>
+    <w:p>
+      <w:pPr>
+        <w:rPr>
+          <w:lang w:val="fr-FR"/>
+        </w:rPr>
+      </w:pPr>
+      <w:r>
+        <w:rPr>
+          <w:lang w:val="fr-FR"/>
+        </w:rPr>
+        <w:t xml:space="preserve">Grâce à l’avance prise en novembre sur la gestion multi-pistes (kick, Snare, Hi-Hat étant déjà intégrés et fonctionnels), j’ai pu consacrer l’intégralité de ce mois à la </w:t>
+      </w:r>
+      <w:r>
+        <w:rPr>
+          <w:lang w:val="fr-FR"/>
+        </w:rPr>
+        <w:t xml:space="preserve">logique pure du séquenceur : la transformation d'une grille statique en un instrument musical capable de jouer un rythme en temps </w:t>
+      </w:r>
+      <w:r>
+        <w:rPr>
+          <w:lang w:val="fr-FR"/>
+        </w:rPr>
+        <w:t>reel.</w:t>
       </w:r>
     </w:p>
     <w:p>
@@ -106,132 +85,63 @@
         <w:rPr>
           <w:lang w:val="fr-FR"/>
         </w:rPr>
-        <w:t>Développement du prototype</w:t>
-      </w:r>
-    </w:p>
-    <w:p>
-      <w:pPr>
-        <w:rPr>
-          <w:lang w:val="fr-FR"/>
-        </w:rPr>
-      </w:pPr>
-      <w:r>
-        <w:rPr>
-          <w:lang w:val="fr-FR"/>
-        </w:rPr>
-        <w:t>Le prototype initié en octobre (lecture d’un son simple via un script) a servi de fondation. L’objectif principal pour novembre était d’embellir ce code en y ajoutant l’architecture modulaire définie dans le cahier des charges.</w:t>
-      </w:r>
-    </w:p>
-    <w:p>
-      <w:pPr>
-        <w:rPr>
-          <w:lang w:val="fr-FR"/>
-        </w:rPr>
-      </w:pPr>
-      <w:r>
-        <w:rPr>
-          <w:lang w:val="fr-FR"/>
-        </w:rPr>
-        <w:t>J’ai procédé à une refonte complète en POO (initialement il n’y avait qu’un fichier prototype à la racine du projet) séparant clairement les responsabilités :</w:t>
-      </w:r>
-      <w:r>
-        <w:rPr>
-          <w:lang w:val="fr-FR"/>
-        </w:rPr>
-        <w:br/>
-        <w:t xml:space="preserve">- </w:t>
-      </w:r>
-      <w:proofErr w:type="spellStart"/>
-      <w:r>
-        <w:rPr>
-          <w:lang w:val="fr-FR"/>
-        </w:rPr>
-        <w:t>MoteurAudio</w:t>
-      </w:r>
-      <w:proofErr w:type="spellEnd"/>
-      <w:r>
-        <w:rPr>
-          <w:lang w:val="fr-FR"/>
-        </w:rPr>
-        <w:t> : Gestion optimisée de la lecture et du volume (</w:t>
-      </w:r>
-      <w:proofErr w:type="spellStart"/>
-      <w:r>
-        <w:rPr>
-          <w:lang w:val="fr-FR"/>
-        </w:rPr>
-        <w:t>sounddevice</w:t>
-      </w:r>
-      <w:proofErr w:type="spellEnd"/>
-      <w:r>
-        <w:rPr>
-          <w:lang w:val="fr-FR"/>
-        </w:rPr>
-        <w:t>).</w:t>
-      </w:r>
-      <w:r>
-        <w:rPr>
-          <w:lang w:val="fr-FR"/>
-        </w:rPr>
-        <w:br/>
-        <w:t xml:space="preserve">- </w:t>
-      </w:r>
-      <w:proofErr w:type="spellStart"/>
-      <w:r>
-        <w:rPr>
-          <w:lang w:val="fr-FR"/>
-        </w:rPr>
-        <w:t>SequenceurCore</w:t>
-      </w:r>
-      <w:proofErr w:type="spellEnd"/>
-      <w:r>
-        <w:rPr>
-          <w:lang w:val="fr-FR"/>
-        </w:rPr>
-        <w:t> : Cœur logique gérant les objets « piste ».</w:t>
-      </w:r>
-      <w:r>
-        <w:rPr>
-          <w:lang w:val="fr-FR"/>
-        </w:rPr>
-        <w:br/>
-        <w:t xml:space="preserve">- </w:t>
-      </w:r>
-      <w:proofErr w:type="spellStart"/>
-      <w:r>
-        <w:rPr>
-          <w:lang w:val="fr-FR"/>
-        </w:rPr>
-        <w:t>FenetrePrincipale</w:t>
-      </w:r>
-      <w:proofErr w:type="spellEnd"/>
-      <w:r>
-        <w:rPr>
-          <w:lang w:val="fr-FR"/>
-        </w:rPr>
-        <w:t> : Interface utilisateur réactive (</w:t>
-      </w:r>
-      <w:proofErr w:type="spellStart"/>
-      <w:r>
-        <w:rPr>
-          <w:lang w:val="fr-FR"/>
-        </w:rPr>
-        <w:t>PySide</w:t>
-      </w:r>
-      <w:proofErr w:type="spellEnd"/>
-      <w:r>
-        <w:rPr>
-          <w:lang w:val="fr-FR"/>
-        </w:rPr>
-        <w:t>).</w:t>
-      </w:r>
-    </w:p>
-    <w:p>
-      <w:pPr>
-        <w:rPr>
-          <w:lang w:val="fr-FR"/>
-        </w:rPr>
-      </w:pPr>
+        <w:t>Conception de la grille</w:t>
+      </w:r>
+    </w:p>
+    <w:p>
+      <w:pPr>
+        <w:rPr>
+          <w:lang w:val="fr-FR"/>
+        </w:rPr>
+      </w:pPr>
+      <w:r>
+        <w:rPr>
+          <w:lang w:val="fr-FR"/>
+        </w:rPr>
+        <w:t>L'objectif « introduction des patterns » a été traité simultanément sur l'interface et le cœur logique. Au niveau de l'interface (</w:t>
+      </w:r>
+      <w:r>
+        <w:rPr>
+          <w:i/>
+          <w:iCs/>
+          <w:lang w:val="fr-FR"/>
+        </w:rPr>
+        <w:t>Frontend</w:t>
+      </w:r>
+      <w:r>
+        <w:rPr>
+          <w:lang w:val="fr-FR"/>
+        </w:rPr>
+        <w:t>), j'ai fait évoluer le fichier fenetre_principale.py pour remplacer le bouton de test unique par une grille de 16 cases à cocher (</w:t>
+      </w:r>
+      <w:r>
+        <w:rPr>
+          <w:i/>
+          <w:iCs/>
+          <w:lang w:val="fr-FR"/>
+        </w:rPr>
+        <w:t>steps</w:t>
+      </w:r>
+      <w:r>
+        <w:rPr>
+          <w:lang w:val="fr-FR"/>
+        </w:rPr>
+        <w:t>) pour chaque piste. Cette modification offre une représentation visuelle conforme aux standards des boîtes à rythmes classiques (type TR-808). Sur le plan logique (</w:t>
+      </w:r>
+      <w:r>
+        <w:rPr>
+          <w:i/>
+          <w:iCs/>
+          <w:lang w:val="fr-FR"/>
+        </w:rPr>
+        <w:t>Backend</w:t>
+      </w:r>
+      <w:r>
+        <w:rPr>
+          <w:lang w:val="fr-FR"/>
+        </w:rPr>
+        <w:t>), la classe Piste du fichier coeur.py a été modifiée pour accueillir une mémoire interne : elle ne stocke plus seulement un chemin de fichier audio, mais contient désormais une liste de 16 booléens (self.pattern = [False] * 16) représentant l'état actif ou inactif de chaque temps. Enfin, la synchronisation est assurée par une connexion signal-slot via la méthode update_step, permettant de mettre à jour instantanément la mémoire du programme dès que l'utilisateur coche une case.</w:t>
+      </w:r>
     </w:p>
     <w:p>
       <w:pPr>
@@ -244,85 +154,20 @@
         <w:rPr>
           <w:lang w:val="fr-FR"/>
         </w:rPr>
-        <w:t xml:space="preserve">Avance </w:t>
-      </w:r>
-      <w:r>
-        <w:rPr>
-          <w:lang w:val="fr-FR"/>
-        </w:rPr>
-        <w:t>prise</w:t>
-      </w:r>
-      <w:r>
-        <w:rPr>
-          <w:lang w:val="fr-FR"/>
-        </w:rPr>
-        <w:t xml:space="preserve"> sur les objectifs de décembre</w:t>
-      </w:r>
-    </w:p>
-    <w:p>
-      <w:pPr>
-        <w:rPr>
-          <w:lang w:val="fr-FR"/>
-        </w:rPr>
-      </w:pPr>
-      <w:r>
-        <w:rPr>
-          <w:lang w:val="fr-FR"/>
-        </w:rPr>
-        <w:t>Le prototype existant déjà en début de mois, le temps initialement alloué à sa création a été réinvesti pour anticiper les tâches de décembre (« Implémentation de plusieurs pistes »).</w:t>
-      </w:r>
-    </w:p>
-    <w:p>
-      <w:pPr>
-        <w:rPr>
-          <w:lang w:val="fr-FR"/>
-        </w:rPr>
-      </w:pPr>
-      <w:r>
-        <w:rPr>
-          <w:lang w:val="fr-FR"/>
-        </w:rPr>
-        <w:t xml:space="preserve">Le logiciel gère désormais une liste dynamique de piste. Celle-ci sont distinctes (Kick, </w:t>
-      </w:r>
-      <w:proofErr w:type="spellStart"/>
-      <w:r>
-        <w:rPr>
-          <w:lang w:val="fr-FR"/>
-        </w:rPr>
-        <w:t>Snare</w:t>
-      </w:r>
-      <w:proofErr w:type="spellEnd"/>
-      <w:r>
-        <w:rPr>
-          <w:lang w:val="fr-FR"/>
-        </w:rPr>
-        <w:t xml:space="preserve">, </w:t>
-      </w:r>
-      <w:proofErr w:type="spellStart"/>
-      <w:r>
-        <w:rPr>
-          <w:lang w:val="fr-FR"/>
-        </w:rPr>
-        <w:t>Hi-Hat</w:t>
-      </w:r>
-      <w:proofErr w:type="spellEnd"/>
-      <w:r>
-        <w:rPr>
-          <w:lang w:val="fr-FR"/>
-        </w:rPr>
-        <w:t xml:space="preserve">) grâce à la base de son constituée en octobre et entièrement testables et fonctionnelles indépendamment. Cette gestion </w:t>
-      </w:r>
-      <w:r>
-        <w:rPr>
-          <w:lang w:val="fr-FR"/>
-        </w:rPr>
-        <w:t>multipistes</w:t>
-      </w:r>
-      <w:r>
-        <w:rPr>
-          <w:lang w:val="fr-FR"/>
-        </w:rPr>
-        <w:t xml:space="preserve"> est opérationnelle un mois avant l’échéance prévue.</w:t>
+        <w:t>Implémentation de la lecture en boucle</w:t>
+      </w:r>
+    </w:p>
+    <w:p>
+      <w:pPr>
+        <w:rPr>
+          <w:lang w:val="fr-FR"/>
+        </w:rPr>
+      </w:pPr>
+      <w:r>
+        <w:rPr>
+          <w:lang w:val="fr-FR"/>
+        </w:rPr>
+        <w:t>Le défi technique principal de ce mois était de passer d'une lecture manuelle à une lecture automatique. Pour répondre à l'exigence de « lecture en boucle », j'ai implémenté un système de minuterie basé sur QTimer. J'ai intégré cet objet dans la fenêtre principale en le réglant sur un intervalle de 125 ms, un choix technique qui correspond mathématiquement à une double-croche pour un tempo standard de 120 BPM ($60s / 120 / 4$). Concernant l'algorithme de lecture, à chaque déclenchement du Timer, la méthode boucle_de_lecture pilote le SequenceurCore : celui-ci exécute la fonction jouer_step_actuel pour vérifier l'état des patterns du pas en cours et déclencher les sons via le moteur audio, puis incrémente le compteur via pas_suivant pour boucler de 0 à 15 indéfiniment.</w:t>
       </w:r>
     </w:p>
     <w:p>
@@ -333,45 +178,24 @@
         </w:rPr>
       </w:pPr>
       <w:r>
-        <w:rPr>
-          <w:lang w:val="fr-FR"/>
-        </w:rPr>
         <w:lastRenderedPageBreak/>
-        <w:t>Amélioration de l’expérience utilisateur</w:t>
-      </w:r>
-    </w:p>
-    <w:p>
-      <w:pPr>
-        <w:rPr>
-          <w:lang w:val="fr-FR"/>
-        </w:rPr>
-      </w:pPr>
-      <w:r>
-        <w:rPr>
-          <w:lang w:val="fr-FR"/>
-        </w:rPr>
-        <w:t>L’avance prise a également permis d’intégrer immédiatement des fonctionnalités de confort qui n’étaient attendues que plus tard :</w:t>
-      </w:r>
-      <w:r>
-        <w:rPr>
-          <w:lang w:val="fr-FR"/>
-        </w:rPr>
-        <w:br/>
-        <w:t>- Contrôles par piste : Ajout d’une fonction « Mute » individuelle sur chacune des pistes.</w:t>
-      </w:r>
-      <w:r>
-        <w:rPr>
-          <w:lang w:val="fr-FR"/>
-        </w:rPr>
-        <w:br/>
-        <w:t>- Contrôle global : Implémentation d’un volume général minimal (50% ou 100%).</w:t>
-      </w:r>
-      <w:r>
-        <w:rPr>
-          <w:lang w:val="fr-FR"/>
-        </w:rPr>
-        <w:br/>
-        <w:t>- Développement d’un thème sombre via CSS, offrant un confort visuel et une esthétique plus en adéquation avec le monde de la musique électronique.</w:t>
+        <w:t xml:space="preserve">Mise à jour de </w:t>
+      </w:r>
+      <w:r>
+        <w:t>architecture</w:t>
+      </w:r>
+    </w:p>
+    <w:p>
+      <w:pPr>
+        <w:rPr>
+          <w:lang w:val="fr-FR"/>
+        </w:rPr>
+      </w:pPr>
+      <w:r>
+        <w:rPr>
+          <w:lang w:val="fr-FR"/>
+        </w:rPr>
+        <w:t>L'implémentation réelle a conduit à une simplification du diagramme de classes initial. La classe Pattern, initialement prévue comme une entité distincte, a été fusionnée directement dans la classe Piste sous forme de liste pour optimiser les performances et simplifier l'accès aux données lors de la lecture temps réel. De même, la responsabilité du Timer a été attribuée à la fenêtre principale pour tirer parti de la boucle d'événements native de PySide6.</w:t>
       </w:r>
     </w:p>
     <w:p>
@@ -405,39 +229,27 @@
         <w:rPr>
           <w:lang w:val="fr-FR"/>
         </w:rPr>
-        <w:t xml:space="preserve">Le mois de novembre marque une étape pivot. En capitalisant sur le prototype existant dès octobre, j’ai pu transformer une simple ébauche en une application structurée et modulaire. Avec l’architecture POO en place et la gestion des pistes déjà active, je suis idéalement positionné pour me concentrer sur le défi majeur de </w:t>
-      </w:r>
-      <w:r>
-        <w:rPr>
-          <w:lang w:val="fr-FR"/>
-        </w:rPr>
-        <w:t>décembre,</w:t>
-      </w:r>
-      <w:r>
-        <w:rPr>
-          <w:lang w:val="fr-FR"/>
-        </w:rPr>
-        <w:t xml:space="preserve"> la logique algorithmique des patterns</w:t>
-      </w:r>
-      <w:r>
-        <w:rPr>
-          <w:lang w:val="fr-FR"/>
-        </w:rPr>
-        <w:t>, du tempo ainsi qu’une première gestion de la lecture en boucle</w:t>
-      </w:r>
-      <w:r>
-        <w:rPr>
-          <w:lang w:val="fr-FR"/>
-        </w:rPr>
-        <w:t xml:space="preserve"> et continuer sur cette bonne lancée.</w:t>
-      </w:r>
-    </w:p>
-    <w:p>
-      <w:pPr>
-        <w:rPr>
-          <w:lang w:val="fr-FR"/>
-        </w:rPr>
-      </w:pPr>
+        <w:t xml:space="preserve">Les objectifs de décembre sont pleinement validés. Le logiciel permet désormais de composer des rythmes sur 16 temps et de les écouter en boucle, transformant le prototype en un </w:t>
+      </w:r>
+      <w:r>
+        <w:rPr>
+          <w:lang w:val="fr-FR"/>
+        </w:rPr>
+        <w:t>réel séquenceur (tout de même assez rudimentaire)</w:t>
+      </w:r>
+    </w:p>
+    <w:p>
+      <w:pPr>
+        <w:rPr>
+          <w:lang w:val="fr-FR"/>
+        </w:rPr>
+      </w:pPr>
+      <w:r>
+        <w:rPr>
+          <w:lang w:val="fr-FR"/>
+        </w:rPr>
+        <w:t>Les tests de lecture ont cependant mis en évidence une limitation technique attendue : la gestion de la polyphonie. Actuellement, si deux sons sont joués simultanément (ex: Kick + Snare sur le même temps), le moteur audio basique peut couper le son précédent. Conformément au planning, le mois de janvier sera donc dédié à la « synchronisation entre les pistes ». Cela impliquera le développement d'un mixage audio mathématique (addition de signaux) et l'ajout d'un retour visuel dynamique (curseur de lecture) sur la grille</w:t>
+      </w:r>
     </w:p>
     <w:sectPr>
       <w:headerReference w:type="default" r:id="rId6"/>
@@ -1115,7 +927,6 @@
   <w:style w:type="character" w:default="1" w:styleId="Policepardfaut">
     <w:name w:val="Default Paragraph Font"/>
     <w:uiPriority w:val="1"/>
-    <w:semiHidden/>
     <w:unhideWhenUsed/>
   </w:style>
   <w:style w:type="table" w:default="1" w:styleId="TableauNormal">

</xml_diff>

<commit_message>
docs: ajout du rapport du mois de janvier
</commit_message>
<xml_diff>
--- a/ressources/Rapports Mensuels/Séquenceur Novembre.docx
+++ b/ressources/Rapports Mensuels/Séquenceur Novembre.docx
@@ -19,60 +19,28 @@
         <w:rPr>
           <w:lang w:val="fr-FR"/>
         </w:rPr>
-        <w:t>décembre</w:t>
-      </w:r>
-    </w:p>
-    <w:p>
-      <w:pPr>
-        <w:rPr>
-          <w:lang w:val="fr-FR"/>
-        </w:rPr>
-      </w:pPr>
-    </w:p>
-    <w:p>
-      <w:pPr>
-        <w:rPr>
-          <w:lang w:val="fr-FR"/>
-        </w:rPr>
-      </w:pPr>
-      <w:r>
-        <w:rPr>
-          <w:lang w:val="fr-FR"/>
-        </w:rPr>
-        <w:t>Le planning prévisionnel établi dans le cahier des charges fixait pour ce mois de décembre deux objectifs majeurs : l’implémentation de plusieurs prises et l’introduction des patterns Il prévoyait également une première gestion de la lecture en boucle.</w:t>
-      </w:r>
-    </w:p>
-    <w:p>
-      <w:pPr>
-        <w:rPr>
-          <w:lang w:val="fr-FR"/>
-        </w:rPr>
-      </w:pPr>
-      <w:r>
-        <w:rPr>
-          <w:lang w:val="fr-FR"/>
-        </w:rPr>
-        <w:t xml:space="preserve">Grâce à l’avance prise en novembre sur la gestion multi-pistes (kick, Snare, Hi-Hat étant déjà intégrés et fonctionnels), j’ai pu consacrer l’intégralité de ce mois à la </w:t>
-      </w:r>
-      <w:r>
-        <w:rPr>
-          <w:lang w:val="fr-FR"/>
-        </w:rPr>
-        <w:t xml:space="preserve">logique pure du séquenceur : la transformation d'une grille statique en un instrument musical capable de jouer un rythme en temps </w:t>
-      </w:r>
-      <w:r>
-        <w:rPr>
-          <w:lang w:val="fr-FR"/>
-        </w:rPr>
-        <w:t>reel.</w:t>
-      </w:r>
-    </w:p>
-    <w:p>
-      <w:pPr>
-        <w:rPr>
-          <w:lang w:val="fr-FR"/>
-        </w:rPr>
-      </w:pPr>
+        <w:t>janvier</w:t>
+      </w:r>
+    </w:p>
+    <w:p>
+      <w:pPr>
+        <w:rPr>
+          <w:lang w:val="fr-FR"/>
+        </w:rPr>
+      </w:pPr>
+    </w:p>
+    <w:p>
+      <w:pPr>
+        <w:rPr>
+          <w:lang w:val="fr-FR"/>
+        </w:rPr>
+      </w:pPr>
+      <w:r>
+        <w:rPr>
+          <w:lang w:val="fr-FR"/>
+        </w:rPr>
+        <w:t>Conformément à la conclusion du rapport de décembre, le mois de janvier était dédié à la résolution de la limitation technique majeure du prototype : la gestion de la polyphonie. L'objectif principal était de développer une synchronisation audio parfaite entre les pistes pour éviter les coupures de son lors des chevauchements. En parallèle, le planning prévoyait l'amélioration de l'interface graphique via l'ajout d'un retour visuel dynamique (curseur de lecture) pour faciliter le repérage dans la grille rythmique.</w:t>
+      </w:r>
     </w:p>
     <w:p>
       <w:pPr>
@@ -85,62 +53,139 @@
         <w:rPr>
           <w:lang w:val="fr-FR"/>
         </w:rPr>
-        <w:t>Conception de la grille</w:t>
-      </w:r>
-    </w:p>
-    <w:p>
-      <w:pPr>
-        <w:rPr>
-          <w:lang w:val="fr-FR"/>
-        </w:rPr>
-      </w:pPr>
-      <w:r>
-        <w:rPr>
-          <w:lang w:val="fr-FR"/>
-        </w:rPr>
-        <w:t>L'objectif « introduction des patterns » a été traité simultanément sur l'interface et le cœur logique. Au niveau de l'interface (</w:t>
-      </w:r>
-      <w:r>
-        <w:rPr>
-          <w:i/>
-          <w:iCs/>
-          <w:lang w:val="fr-FR"/>
-        </w:rPr>
-        <w:t>Frontend</w:t>
-      </w:r>
-      <w:r>
-        <w:rPr>
-          <w:lang w:val="fr-FR"/>
-        </w:rPr>
-        <w:t>), j'ai fait évoluer le fichier fenetre_principale.py pour remplacer le bouton de test unique par une grille de 16 cases à cocher (</w:t>
-      </w:r>
-      <w:r>
-        <w:rPr>
-          <w:i/>
-          <w:iCs/>
-          <w:lang w:val="fr-FR"/>
-        </w:rPr>
-        <w:t>steps</w:t>
-      </w:r>
-      <w:r>
-        <w:rPr>
-          <w:lang w:val="fr-FR"/>
-        </w:rPr>
-        <w:t>) pour chaque piste. Cette modification offre une représentation visuelle conforme aux standards des boîtes à rythmes classiques (type TR-808). Sur le plan logique (</w:t>
-      </w:r>
-      <w:r>
-        <w:rPr>
-          <w:i/>
-          <w:iCs/>
-          <w:lang w:val="fr-FR"/>
-        </w:rPr>
-        <w:t>Backend</w:t>
-      </w:r>
-      <w:r>
-        <w:rPr>
-          <w:lang w:val="fr-FR"/>
-        </w:rPr>
-        <w:t>), la classe Piste du fichier coeur.py a été modifiée pour accueillir une mémoire interne : elle ne stocke plus seulement un chemin de fichier audio, mais contient désormais une liste de 16 booléens (self.pattern = [False] * 16) représentant l'état actif ou inactif de chaque temps. Enfin, la synchronisation est assurée par une connexion signal-slot via la méthode update_step, permettant de mettre à jour instantanément la mémoire du programme dès que l'utilisateur coche une case.</w:t>
+        <w:t>Refonte du moteur audio</w:t>
+      </w:r>
+    </w:p>
+    <w:p>
+      <w:pPr>
+        <w:rPr>
+          <w:lang w:val="fr-FR"/>
+        </w:rPr>
+      </w:pPr>
+      <w:r>
+        <w:rPr>
+          <w:lang w:val="fr-FR"/>
+        </w:rPr>
+        <w:t>Pour dépasser les limitations de la lecture séquentielle simple observées en décembre (coupure du son précédent lors d'un nouveau déclenchement), j'ai procédé à une refonte complète du cœur audio (</w:t>
+      </w:r>
+      <w:proofErr w:type="spellStart"/>
+      <w:r>
+        <w:rPr>
+          <w:lang w:val="fr-FR"/>
+        </w:rPr>
+        <w:t>MoteurAudio</w:t>
+      </w:r>
+      <w:proofErr w:type="spellEnd"/>
+      <w:r>
+        <w:rPr>
+          <w:lang w:val="fr-FR"/>
+        </w:rPr>
+        <w:t>)</w:t>
+      </w:r>
+      <w:r>
+        <w:rPr>
+          <w:lang w:val="fr-FR"/>
+        </w:rPr>
+        <w:t>.</w:t>
+      </w:r>
+    </w:p>
+    <w:p>
+      <w:pPr>
+        <w:rPr>
+          <w:lang w:val="fr-FR"/>
+        </w:rPr>
+      </w:pPr>
+      <w:r>
+        <w:rPr>
+          <w:lang w:val="fr-FR"/>
+        </w:rPr>
+        <w:t xml:space="preserve">- </w:t>
+      </w:r>
+      <w:r>
+        <w:rPr>
+          <w:lang w:val="fr-FR"/>
+        </w:rPr>
+        <w:t>Architecture Callback : J'ai abandonné la lecture bloquante pour une architecture asynchrone basée sur une Callback. Le moteur audio n'attend plus d'ordre de lecture direct mais alimente un flux continu (Stream) géré par la carte son.</w:t>
+      </w:r>
+    </w:p>
+    <w:p>
+      <w:pPr>
+        <w:rPr>
+          <w:lang w:val="fr-FR"/>
+        </w:rPr>
+      </w:pPr>
+      <w:r>
+        <w:rPr>
+          <w:lang w:val="fr-FR"/>
+        </w:rPr>
+        <w:t xml:space="preserve">- </w:t>
+      </w:r>
+      <w:r>
+        <w:rPr>
+          <w:lang w:val="fr-FR"/>
+        </w:rPr>
+        <w:t>Mixage Mathématique (</w:t>
+      </w:r>
+      <w:proofErr w:type="spellStart"/>
+      <w:r>
+        <w:rPr>
+          <w:lang w:val="fr-FR"/>
+        </w:rPr>
+        <w:t>NumPy</w:t>
+      </w:r>
+      <w:proofErr w:type="spellEnd"/>
+      <w:r>
+        <w:rPr>
+          <w:lang w:val="fr-FR"/>
+        </w:rPr>
+        <w:t xml:space="preserve">) : Conformément aux prévisions, j'ai intégré la bibliothèque scientifique </w:t>
+      </w:r>
+      <w:proofErr w:type="spellStart"/>
+      <w:r>
+        <w:rPr>
+          <w:lang w:val="fr-FR"/>
+        </w:rPr>
+        <w:t>NumPy</w:t>
+      </w:r>
+      <w:proofErr w:type="spellEnd"/>
+      <w:r>
+        <w:rPr>
+          <w:lang w:val="fr-FR"/>
+        </w:rPr>
+        <w:t xml:space="preserve">. Elle permet d'effectuer une addition mathématique des signaux audio en temps réel. Concrètement, si un Kick et un </w:t>
+      </w:r>
+      <w:proofErr w:type="spellStart"/>
+      <w:r>
+        <w:rPr>
+          <w:lang w:val="fr-FR"/>
+        </w:rPr>
+        <w:t>Snare</w:t>
+      </w:r>
+      <w:proofErr w:type="spellEnd"/>
+      <w:r>
+        <w:rPr>
+          <w:lang w:val="fr-FR"/>
+        </w:rPr>
+        <w:t xml:space="preserve"> tombent sur le même temps, leurs valeurs d'ondes sont additionnées numériquement avant d'être envoyées au flux de sortie</w:t>
+      </w:r>
+    </w:p>
+    <w:p>
+      <w:pPr>
+        <w:rPr>
+          <w:lang w:val="fr-FR"/>
+        </w:rPr>
+      </w:pPr>
+      <w:r>
+        <w:rPr>
+          <w:lang w:val="fr-FR"/>
+        </w:rPr>
+        <w:t xml:space="preserve">- </w:t>
+      </w:r>
+      <w:r>
+        <w:rPr>
+          <w:lang w:val="fr-FR"/>
+        </w:rPr>
+        <w:t>Résultat : Cette approche garantit désormais une polyphonie illimitée et une stabilité parfaite, même à des tempos très élevés (200 BPM), sans aucune coupure sonore.</w:t>
       </w:r>
     </w:p>
     <w:p>
@@ -154,21 +199,94 @@
         <w:rPr>
           <w:lang w:val="fr-FR"/>
         </w:rPr>
-        <w:t>Implémentation de la lecture en boucle</w:t>
-      </w:r>
-    </w:p>
-    <w:p>
-      <w:pPr>
-        <w:rPr>
-          <w:lang w:val="fr-FR"/>
-        </w:rPr>
-      </w:pPr>
-      <w:r>
-        <w:rPr>
-          <w:lang w:val="fr-FR"/>
-        </w:rPr>
-        <w:t>Le défi technique principal de ce mois était de passer d'une lecture manuelle à une lecture automatique. Pour répondre à l'exigence de « lecture en boucle », j'ai implémenté un système de minuterie basé sur QTimer. J'ai intégré cet objet dans la fenêtre principale en le réglant sur un intervalle de 125 ms, un choix technique qui correspond mathématiquement à une double-croche pour un tempo standard de 120 BPM ($60s / 120 / 4$). Concernant l'algorithme de lecture, à chaque déclenchement du Timer, la méthode boucle_de_lecture pilote le SequenceurCore : celui-ci exécute la fonction jouer_step_actuel pour vérifier l'état des patterns du pas en cours et déclencher les sons via le moteur audio, puis incrémente le compteur via pas_suivant pour boucler de 0 à 15 indéfiniment.</w:t>
-      </w:r>
+        <w:t>Évolution de l'Interface et Expérience Utilisateur</w:t>
+      </w:r>
+    </w:p>
+    <w:p>
+      <w:pPr>
+        <w:rPr>
+          <w:lang w:val="fr-FR"/>
+        </w:rPr>
+      </w:pPr>
+      <w:r>
+        <w:rPr>
+          <w:lang w:val="fr-FR"/>
+        </w:rPr>
+        <w:t>L'interface graphique a évolué pour transformer le prototype en un instrument jouable et réactif :</w:t>
+      </w:r>
+    </w:p>
+    <w:p>
+      <w:pPr>
+        <w:rPr>
+          <w:lang w:val="fr-FR"/>
+        </w:rPr>
+      </w:pPr>
+      <w:r>
+        <w:rPr>
+          <w:lang w:val="fr-FR"/>
+        </w:rPr>
+        <w:t xml:space="preserve">- </w:t>
+      </w:r>
+      <w:r>
+        <w:rPr>
+          <w:lang w:val="fr-FR"/>
+        </w:rPr>
+        <w:t xml:space="preserve">Feedback </w:t>
+      </w:r>
+      <w:proofErr w:type="gramStart"/>
+      <w:r>
+        <w:rPr>
+          <w:lang w:val="fr-FR"/>
+        </w:rPr>
+        <w:t>Visuel:</w:t>
+      </w:r>
+      <w:proofErr w:type="gramEnd"/>
+      <w:r>
+        <w:rPr>
+          <w:lang w:val="fr-FR"/>
+        </w:rPr>
+        <w:t xml:space="preserve"> J'ai implémenté un système de suivi visuel qui illumine la colonne active de la grille en temps réel. Cela permet à l'utilisateur de savoir exactement quel temps est en train d'être joué, comblant le manque de repères visuels de la version de décembre.</w:t>
+      </w:r>
+    </w:p>
+    <w:p>
+      <w:pPr>
+        <w:rPr>
+          <w:lang w:val="fr-FR"/>
+        </w:rPr>
+      </w:pPr>
+      <w:r>
+        <w:rPr>
+          <w:lang w:val="fr-FR"/>
+        </w:rPr>
+        <w:t xml:space="preserve">- </w:t>
+      </w:r>
+      <w:r>
+        <w:rPr>
+          <w:lang w:val="fr-FR"/>
+        </w:rPr>
+        <w:t xml:space="preserve">Contrôle du Tempo : L'intervalle de lecture n'est plus fixe. J'ai ajouté un contrôleur dynamique (Slider) permettant de faire varier le tempo de 60 à 200 BPM. Une formule mathématique ($Intervalle = 60000 / BPM / 4$) recalcule instantanément la vitesse du </w:t>
+      </w:r>
+      <w:proofErr w:type="spellStart"/>
+      <w:r>
+        <w:rPr>
+          <w:lang w:val="fr-FR"/>
+        </w:rPr>
+        <w:t>QTimer</w:t>
+      </w:r>
+      <w:proofErr w:type="spellEnd"/>
+      <w:r>
+        <w:rPr>
+          <w:lang w:val="fr-FR"/>
+        </w:rPr>
+        <w:t xml:space="preserve"> sans interrompre la lecture.</w:t>
+      </w:r>
+    </w:p>
+    <w:p>
+      <w:pPr>
+        <w:rPr>
+          <w:lang w:val="fr-FR"/>
+        </w:rPr>
+      </w:pPr>
     </w:p>
     <w:p>
       <w:pPr>
@@ -178,24 +296,73 @@
         </w:rPr>
       </w:pPr>
       <w:r>
-        <w:lastRenderedPageBreak/>
-        <w:t xml:space="preserve">Mise à jour de </w:t>
-      </w:r>
-      <w:r>
-        <w:t>architecture</w:t>
-      </w:r>
-    </w:p>
-    <w:p>
-      <w:pPr>
-        <w:rPr>
-          <w:lang w:val="fr-FR"/>
-        </w:rPr>
-      </w:pPr>
-      <w:r>
-        <w:rPr>
-          <w:lang w:val="fr-FR"/>
-        </w:rPr>
-        <w:t>L'implémentation réelle a conduit à une simplification du diagramme de classes initial. La classe Pattern, initialement prévue comme une entité distincte, a été fusionnée directement dans la classe Piste sous forme de liste pour optimiser les performances et simplifier l'accès aux données lors de la lecture temps réel. De même, la responsabilité du Timer a été attribuée à la fenêtre principale pour tirer parti de la boucle d'événements native de PySide6.</w:t>
+        <w:rPr>
+          <w:lang w:val="fr-FR"/>
+        </w:rPr>
+        <w:t xml:space="preserve">Qualité du Code et </w:t>
+      </w:r>
+      <w:proofErr w:type="spellStart"/>
+      <w:r>
+        <w:rPr>
+          <w:lang w:val="fr-FR"/>
+        </w:rPr>
+        <w:t>Refactoring</w:t>
+      </w:r>
+      <w:proofErr w:type="spellEnd"/>
+    </w:p>
+    <w:p>
+      <w:pPr>
+        <w:rPr>
+          <w:lang w:val="fr-FR"/>
+        </w:rPr>
+      </w:pPr>
+      <w:r>
+        <w:rPr>
+          <w:lang w:val="fr-FR"/>
+        </w:rPr>
+        <w:t>Profitant de la fin de cette phase de développement critique, j'ai effectué un nettoyage global du code (</w:t>
+      </w:r>
+      <w:proofErr w:type="spellStart"/>
+      <w:r>
+        <w:rPr>
+          <w:lang w:val="fr-FR"/>
+        </w:rPr>
+        <w:t>Refactoring</w:t>
+      </w:r>
+      <w:proofErr w:type="spellEnd"/>
+      <w:r>
+        <w:rPr>
+          <w:lang w:val="fr-FR"/>
+        </w:rPr>
+        <w:t xml:space="preserve">). Les commentaires superflus ont été remplacés par des </w:t>
+      </w:r>
+      <w:proofErr w:type="spellStart"/>
+      <w:r>
+        <w:rPr>
+          <w:lang w:val="fr-FR"/>
+        </w:rPr>
+        <w:t>docstrings</w:t>
+      </w:r>
+      <w:proofErr w:type="spellEnd"/>
+      <w:r>
+        <w:rPr>
+          <w:lang w:val="fr-FR"/>
+        </w:rPr>
+        <w:t xml:space="preserve"> techniques standardisées, et la gestion des dépendances a été mise à jour (ajout de </w:t>
+      </w:r>
+      <w:proofErr w:type="spellStart"/>
+      <w:r>
+        <w:rPr>
+          <w:lang w:val="fr-FR"/>
+        </w:rPr>
+        <w:t>numpy</w:t>
+      </w:r>
+      <w:proofErr w:type="spellEnd"/>
+      <w:r>
+        <w:rPr>
+          <w:lang w:val="fr-FR"/>
+        </w:rPr>
+        <w:t xml:space="preserve"> dans requirements.txt) pour garantir la portabilité du projet.</w:t>
       </w:r>
     </w:p>
     <w:p>
@@ -229,30 +396,31 @@
         <w:rPr>
           <w:lang w:val="fr-FR"/>
         </w:rPr>
-        <w:t xml:space="preserve">Les objectifs de décembre sont pleinement validés. Le logiciel permet désormais de composer des rythmes sur 16 temps et de les écouter en boucle, transformant le prototype en un </w:t>
-      </w:r>
-      <w:r>
-        <w:rPr>
-          <w:lang w:val="fr-FR"/>
-        </w:rPr>
-        <w:t>réel séquenceur (tout de même assez rudimentaire)</w:t>
-      </w:r>
-    </w:p>
-    <w:p>
-      <w:pPr>
-        <w:rPr>
-          <w:lang w:val="fr-FR"/>
-        </w:rPr>
-      </w:pPr>
-      <w:r>
-        <w:rPr>
-          <w:lang w:val="fr-FR"/>
-        </w:rPr>
-        <w:t>Les tests de lecture ont cependant mis en évidence une limitation technique attendue : la gestion de la polyphonie. Actuellement, si deux sons sont joués simultanément (ex: Kick + Snare sur le même temps), le moteur audio basique peut couper le son précédent. Conformément au planning, le mois de janvier sera donc dédié à la « synchronisation entre les pistes ». Cela impliquera le développement d'un mixage audio mathématique (addition de signaux) et l'ajout d'un retour visuel dynamique (curseur de lecture) sur la grille</w:t>
-      </w:r>
+        <w:t>Les objectifs de janvier sont pleinement atteints. Le logiciel a franchi un cap technique décisif : il n'est plus un simple lanceur de sons séquentiel, mais un véritable moteur de mixage temps réel stable.</w:t>
+      </w:r>
+    </w:p>
+    <w:p>
+      <w:pPr>
+        <w:rPr>
+          <w:lang w:val="fr-FR"/>
+        </w:rPr>
+      </w:pPr>
+      <w:r>
+        <w:rPr>
+          <w:lang w:val="fr-FR"/>
+        </w:rPr>
+        <w:t>Avec un moteur audio robuste et une interface fonctionnelle, le projet est prêt pour la prochaine étape prévue au cahier des charges : la persistance des données. Le mois de février sera donc consacré à l'implémentation de la sauvegarde et du chargement des projets (format JSON), afin de permettre à l'utilisateur de conserver ses compositions.</w:t>
+      </w:r>
+    </w:p>
+    <w:p>
+      <w:pPr>
+        <w:rPr>
+          <w:lang w:val="fr-FR"/>
+        </w:rPr>
+      </w:pPr>
     </w:p>
     <w:sectPr>
-      <w:headerReference w:type="default" r:id="rId6"/>
+      <w:headerReference w:type="default" r:id="rId7"/>
       <w:pgSz w:w="12240" w:h="15840"/>
       <w:pgMar w:top="1417" w:right="1417" w:bottom="1417" w:left="1417" w:header="708" w:footer="708" w:gutter="0"/>
       <w:cols w:space="708"/>
@@ -323,6 +491,163 @@
     </w:r>
   </w:p>
 </w:hdr>
+</file>
+
+<file path=word/numbering.xml><?xml version="1.0" encoding="utf-8"?>
+<w:numbering xmlns:wpc="http://schemas.microsoft.com/office/word/2010/wordprocessingCanvas" xmlns:cx="http://schemas.microsoft.com/office/drawing/2014/chartex" xmlns:cx1="http://schemas.microsoft.com/office/drawing/2015/9/8/chartex" xmlns:cx2="http://schemas.microsoft.com/office/drawing/2015/10/21/chartex" xmlns:cx3="http://schemas.microsoft.com/office/drawing/2016/5/9/chartex" xmlns:cx4="http://schemas.microsoft.com/office/drawing/2016/5/10/chartex" xmlns:cx5="http://schemas.microsoft.com/office/drawing/2016/5/11/chartex" xmlns:cx6="http://schemas.microsoft.com/office/drawing/2016/5/12/chartex" xmlns:cx7="http://schemas.microsoft.com/office/drawing/2016/5/13/chartex" xmlns:cx8="http://schemas.microsoft.com/office/drawing/2016/5/14/chartex" xmlns:mc="http://schemas.openxmlformats.org/markup-compatibility/2006" xmlns:aink="http://schemas.microsoft.com/office/drawing/2016/ink" xmlns:am3d="http://schemas.microsoft.com/office/drawing/2017/model3d" xmlns:o="urn:schemas-microsoft-com:office:office" xmlns:oel="http://schemas.microsoft.com/office/2019/extlst" xmlns:r="http://schemas.openxmlformats.org/officeDocument/2006/relationships" xmlns:m="http://schemas.openxmlformats.org/officeDocument/2006/math" xmlns:v="urn:schemas-microsoft-com:vml" xmlns:wp14="http://schemas.microsoft.com/office/word/2010/wordprocessingDrawing" xmlns:wp="http://schemas.openxmlformats.org/drawingml/2006/wordprocessingDrawing" xmlns:w10="urn:schemas-microsoft-com:office:word" xmlns:w="http://schemas.openxmlformats.org/wordprocessingml/2006/main" xmlns:w14="http://schemas.microsoft.com/office/word/2010/wordml" xmlns:w15="http://schemas.microsoft.com/office/word/2012/wordml" xmlns:w16cex="http://schemas.microsoft.com/office/word/2018/wordml/cex" xmlns:w16cid="http://schemas.microsoft.com/office/word/2016/wordml/cid" xmlns:w16="http://schemas.microsoft.com/office/word/2018/wordml" xmlns:w16du="http://schemas.microsoft.com/office/word/2023/wordml/word16du" xmlns:w16sdtdh="http://schemas.microsoft.com/office/word/2020/wordml/sdtdatahash" xmlns:w16sdtfl="http://schemas.microsoft.com/office/word/2024/wordml/sdtformatlock" xmlns:w16se="http://schemas.microsoft.com/office/word/2015/wordml/symex" xmlns:wpg="http://schemas.microsoft.com/office/word/2010/wordprocessingGroup" xmlns:wpi="http://schemas.microsoft.com/office/word/2010/wordprocessingInk" xmlns:wne="http://schemas.microsoft.com/office/word/2006/wordml" xmlns:wps="http://schemas.microsoft.com/office/word/2010/wordprocessingShape" mc:Ignorable="w14 w15 w16se w16cid w16 w16cex w16sdtdh w16sdtfl w16du wp14">
+  <w:abstractNum w:abstractNumId="0" w15:restartNumberingAfterBreak="0">
+    <w:nsid w:val="52C0453B"/>
+    <w:multiLevelType w:val="multilevel"/>
+    <w:tmpl w:val="3F24D59E"/>
+    <w:lvl w:ilvl="0">
+      <w:start w:val="1"/>
+      <w:numFmt w:val="bullet"/>
+      <w:lvlText w:val=""/>
+      <w:lvlJc w:val="left"/>
+      <w:pPr>
+        <w:tabs>
+          <w:tab w:val="num" w:pos="720"/>
+        </w:tabs>
+        <w:ind w:left="720" w:hanging="360"/>
+      </w:pPr>
+      <w:rPr>
+        <w:rFonts w:ascii="Symbol" w:hAnsi="Symbol" w:hint="default"/>
+        <w:sz w:val="20"/>
+      </w:rPr>
+    </w:lvl>
+    <w:lvl w:ilvl="1" w:tentative="1">
+      <w:start w:val="1"/>
+      <w:numFmt w:val="bullet"/>
+      <w:lvlText w:val="o"/>
+      <w:lvlJc w:val="left"/>
+      <w:pPr>
+        <w:tabs>
+          <w:tab w:val="num" w:pos="1440"/>
+        </w:tabs>
+        <w:ind w:left="1440" w:hanging="360"/>
+      </w:pPr>
+      <w:rPr>
+        <w:rFonts w:ascii="Courier New" w:hAnsi="Courier New" w:hint="default"/>
+        <w:sz w:val="20"/>
+      </w:rPr>
+    </w:lvl>
+    <w:lvl w:ilvl="2" w:tentative="1">
+      <w:start w:val="1"/>
+      <w:numFmt w:val="bullet"/>
+      <w:lvlText w:val=""/>
+      <w:lvlJc w:val="left"/>
+      <w:pPr>
+        <w:tabs>
+          <w:tab w:val="num" w:pos="2160"/>
+        </w:tabs>
+        <w:ind w:left="2160" w:hanging="360"/>
+      </w:pPr>
+      <w:rPr>
+        <w:rFonts w:ascii="Wingdings" w:hAnsi="Wingdings" w:hint="default"/>
+        <w:sz w:val="20"/>
+      </w:rPr>
+    </w:lvl>
+    <w:lvl w:ilvl="3" w:tentative="1">
+      <w:start w:val="1"/>
+      <w:numFmt w:val="bullet"/>
+      <w:lvlText w:val=""/>
+      <w:lvlJc w:val="left"/>
+      <w:pPr>
+        <w:tabs>
+          <w:tab w:val="num" w:pos="2880"/>
+        </w:tabs>
+        <w:ind w:left="2880" w:hanging="360"/>
+      </w:pPr>
+      <w:rPr>
+        <w:rFonts w:ascii="Wingdings" w:hAnsi="Wingdings" w:hint="default"/>
+        <w:sz w:val="20"/>
+      </w:rPr>
+    </w:lvl>
+    <w:lvl w:ilvl="4" w:tentative="1">
+      <w:start w:val="1"/>
+      <w:numFmt w:val="bullet"/>
+      <w:lvlText w:val=""/>
+      <w:lvlJc w:val="left"/>
+      <w:pPr>
+        <w:tabs>
+          <w:tab w:val="num" w:pos="3600"/>
+        </w:tabs>
+        <w:ind w:left="3600" w:hanging="360"/>
+      </w:pPr>
+      <w:rPr>
+        <w:rFonts w:ascii="Wingdings" w:hAnsi="Wingdings" w:hint="default"/>
+        <w:sz w:val="20"/>
+      </w:rPr>
+    </w:lvl>
+    <w:lvl w:ilvl="5" w:tentative="1">
+      <w:start w:val="1"/>
+      <w:numFmt w:val="bullet"/>
+      <w:lvlText w:val=""/>
+      <w:lvlJc w:val="left"/>
+      <w:pPr>
+        <w:tabs>
+          <w:tab w:val="num" w:pos="4320"/>
+        </w:tabs>
+        <w:ind w:left="4320" w:hanging="360"/>
+      </w:pPr>
+      <w:rPr>
+        <w:rFonts w:ascii="Wingdings" w:hAnsi="Wingdings" w:hint="default"/>
+        <w:sz w:val="20"/>
+      </w:rPr>
+    </w:lvl>
+    <w:lvl w:ilvl="6" w:tentative="1">
+      <w:start w:val="1"/>
+      <w:numFmt w:val="bullet"/>
+      <w:lvlText w:val=""/>
+      <w:lvlJc w:val="left"/>
+      <w:pPr>
+        <w:tabs>
+          <w:tab w:val="num" w:pos="5040"/>
+        </w:tabs>
+        <w:ind w:left="5040" w:hanging="360"/>
+      </w:pPr>
+      <w:rPr>
+        <w:rFonts w:ascii="Wingdings" w:hAnsi="Wingdings" w:hint="default"/>
+        <w:sz w:val="20"/>
+      </w:rPr>
+    </w:lvl>
+    <w:lvl w:ilvl="7" w:tentative="1">
+      <w:start w:val="1"/>
+      <w:numFmt w:val="bullet"/>
+      <w:lvlText w:val=""/>
+      <w:lvlJc w:val="left"/>
+      <w:pPr>
+        <w:tabs>
+          <w:tab w:val="num" w:pos="5760"/>
+        </w:tabs>
+        <w:ind w:left="5760" w:hanging="360"/>
+      </w:pPr>
+      <w:rPr>
+        <w:rFonts w:ascii="Wingdings" w:hAnsi="Wingdings" w:hint="default"/>
+        <w:sz w:val="20"/>
+      </w:rPr>
+    </w:lvl>
+    <w:lvl w:ilvl="8" w:tentative="1">
+      <w:start w:val="1"/>
+      <w:numFmt w:val="bullet"/>
+      <w:lvlText w:val=""/>
+      <w:lvlJc w:val="left"/>
+      <w:pPr>
+        <w:tabs>
+          <w:tab w:val="num" w:pos="6480"/>
+        </w:tabs>
+        <w:ind w:left="6480" w:hanging="360"/>
+      </w:pPr>
+      <w:rPr>
+        <w:rFonts w:ascii="Wingdings" w:hAnsi="Wingdings" w:hint="default"/>
+        <w:sz w:val="20"/>
+      </w:rPr>
+    </w:lvl>
+  </w:abstractNum>
+  <w:num w:numId="1" w16cid:durableId="1694065123">
+    <w:abstractNumId w:val="0"/>
+  </w:num>
+</w:numbering>
 </file>
 
 <file path=word/styles.xml><?xml version="1.0" encoding="utf-8"?>

</xml_diff>